<commit_message>
Actualizacion para poder publicar el proyecto a produccion
</commit_message>
<xml_diff>
--- a/Documentacion/Intranet_Notas de versión.docx
+++ b/Documentacion/Intranet_Notas de versión.docx
@@ -110,7 +110,7 @@
                     </pic:cNvPicPr>
                   </pic:nvPicPr>
                   <pic:blipFill>
-                    <a:blip r:embed="rId4">
+                    <a:blip r:embed="rId5">
                       <a:extLst>
                         <a:ext uri="{28A0092B-C50C-407E-A947-70E740481C1C}">
                           <a14:useLocalDpi xmlns:a14="http://schemas.microsoft.com/office/drawing/2010/main" val="0"/>
@@ -198,7 +198,7 @@
                     </pic:cNvPicPr>
                   </pic:nvPicPr>
                   <pic:blipFill>
-                    <a:blip r:embed="rId5">
+                    <a:blip r:embed="rId6">
                       <a:extLst>
                         <a:ext uri="{28A0092B-C50C-407E-A947-70E740481C1C}">
                           <a14:useLocalDpi xmlns:a14="http://schemas.microsoft.com/office/drawing/2010/main" val="0"/>
@@ -258,19 +258,11 @@
           <w:lang w:val="es-ES"/>
         </w:rPr>
       </w:pPr>
-      <w:proofErr w:type="gramStart"/>
-      <w:r>
-        <w:rPr>
-          <w:lang w:val="es-ES"/>
-        </w:rPr>
-        <w:t>Archivo a modificar</w:t>
-      </w:r>
-      <w:proofErr w:type="gramEnd"/>
-      <w:r>
-        <w:rPr>
-          <w:lang w:val="es-ES"/>
-        </w:rPr>
-        <w:t xml:space="preserve">: Página </w:t>
+      <w:r>
+        <w:rPr>
+          <w:lang w:val="es-ES"/>
+        </w:rPr>
+        <w:t xml:space="preserve">Archivo a modificar: Página </w:t>
       </w:r>
       <w:r>
         <w:rPr>
@@ -323,7 +315,7 @@
                     </pic:cNvPicPr>
                   </pic:nvPicPr>
                   <pic:blipFill>
-                    <a:blip r:embed="rId6">
+                    <a:blip r:embed="rId7">
                       <a:extLst>
                         <a:ext uri="{28A0092B-C50C-407E-A947-70E740481C1C}">
                           <a14:useLocalDpi xmlns:a14="http://schemas.microsoft.com/office/drawing/2010/main" val="0"/>
@@ -398,7 +390,7 @@
                     </pic:cNvPicPr>
                   </pic:nvPicPr>
                   <pic:blipFill>
-                    <a:blip r:embed="rId7">
+                    <a:blip r:embed="rId8">
                       <a:extLst>
                         <a:ext uri="{28A0092B-C50C-407E-A947-70E740481C1C}">
                           <a14:useLocalDpi xmlns:a14="http://schemas.microsoft.com/office/drawing/2010/main" val="0"/>
@@ -642,19 +634,7 @@
         <w:rPr>
           <w:lang w:val="es-ES"/>
         </w:rPr>
-        <w:t>Versión: 2.0.1.</w:t>
-      </w:r>
-      <w:r>
-        <w:rPr>
-          <w:lang w:val="es-ES"/>
-        </w:rPr>
-        <w:t>27</w:t>
-      </w:r>
-      <w:r>
-        <w:rPr>
-          <w:lang w:val="es-ES"/>
-        </w:rPr>
-        <w:t>0526</w:t>
+        <w:t>Versión: 2.0.1.270526</w:t>
       </w:r>
     </w:p>
     <w:p>
@@ -694,31 +674,7 @@
         <w:rPr>
           <w:lang w:val="es-ES"/>
         </w:rPr>
-        <w:t xml:space="preserve"> del sistema</w:t>
-      </w:r>
-      <w:r>
-        <w:rPr>
-          <w:lang w:val="es-ES"/>
-        </w:rPr>
-        <w:t xml:space="preserve"> a pedido de </w:t>
-      </w:r>
-      <w:r>
-        <w:rPr>
-          <w:lang w:val="es-ES"/>
-        </w:rPr>
-        <w:t>German Aguirre</w:t>
-      </w:r>
-      <w:r>
-        <w:rPr>
-          <w:lang w:val="es-ES"/>
-        </w:rPr>
-        <w:t xml:space="preserve">. </w:t>
-      </w:r>
-      <w:r>
-        <w:rPr>
-          <w:lang w:val="es-ES"/>
-        </w:rPr>
-        <w:t>El objetivo es poder cambiar su versionado según criterio de los cambios realizados en el sistema Intranet.</w:t>
+        <w:t xml:space="preserve"> del sistema a pedido de German Aguirre. El objetivo es poder cambiar su versionado según criterio de los cambios realizados en el sistema Intranet.</w:t>
       </w:r>
     </w:p>
     <w:p>
@@ -747,7 +703,7 @@
                     <pic:cNvPicPr/>
                   </pic:nvPicPr>
                   <pic:blipFill>
-                    <a:blip r:embed="rId8"/>
+                    <a:blip r:embed="rId9"/>
                     <a:stretch>
                       <a:fillRect/>
                     </a:stretch>
@@ -774,25 +730,11 @@
           <w:lang w:val="es-ES"/>
         </w:rPr>
       </w:pPr>
-      <w:proofErr w:type="gramStart"/>
-      <w:r>
-        <w:rPr>
-          <w:lang w:val="es-ES"/>
-        </w:rPr>
-        <w:t>Archivo a modificar</w:t>
-      </w:r>
-      <w:proofErr w:type="gramEnd"/>
-      <w:r>
-        <w:rPr>
-          <w:lang w:val="es-ES"/>
-        </w:rPr>
-        <w:t>:</w:t>
-      </w:r>
-      <w:r>
-        <w:rPr>
-          <w:lang w:val="es-ES"/>
-        </w:rPr>
-        <w:t xml:space="preserve"> </w:t>
+      <w:r>
+        <w:rPr>
+          <w:lang w:val="es-ES"/>
+        </w:rPr>
+        <w:t xml:space="preserve">Archivo a modificar: </w:t>
       </w:r>
       <w:proofErr w:type="spellStart"/>
       <w:r>
@@ -856,7 +798,7 @@
                     <pic:cNvPicPr/>
                   </pic:nvPicPr>
                   <pic:blipFill>
-                    <a:blip r:embed="rId9"/>
+                    <a:blip r:embed="rId10"/>
                     <a:stretch>
                       <a:fillRect/>
                     </a:stretch>
@@ -965,7 +907,6 @@
         <w:t xml:space="preserve">: </w:t>
       </w:r>
       <w:proofErr w:type="spellStart"/>
-      <w:proofErr w:type="gramStart"/>
       <w:r>
         <w:rPr>
           <w:highlight w:val="yellow"/>
@@ -977,26 +918,7 @@
         <w:rPr>
           <w:highlight w:val="yellow"/>
         </w:rPr>
-        <w:t>(</w:t>
-      </w:r>
-      <w:proofErr w:type="gramEnd"/>
-      <w:r>
-        <w:rPr>
-          <w:highlight w:val="yellow"/>
-        </w:rPr>
-        <w:t>"2.0.1.</w:t>
-      </w:r>
-      <w:r>
-        <w:rPr>
-          <w:highlight w:val="yellow"/>
-        </w:rPr>
-        <w:t>240101</w:t>
-      </w:r>
-      <w:r>
-        <w:rPr>
-          <w:highlight w:val="yellow"/>
-        </w:rPr>
-        <w:t>")]</w:t>
+        <w:t>("2.0.1.240101")]</w:t>
       </w:r>
     </w:p>
     <w:p/>
@@ -1006,25 +928,11 @@
           <w:lang w:val="es-ES"/>
         </w:rPr>
       </w:pPr>
-      <w:proofErr w:type="gramStart"/>
-      <w:r>
-        <w:rPr>
-          <w:lang w:val="es-ES"/>
-        </w:rPr>
-        <w:t>Archivo a modificar</w:t>
-      </w:r>
-      <w:proofErr w:type="gramEnd"/>
-      <w:r>
-        <w:rPr>
-          <w:lang w:val="es-ES"/>
-        </w:rPr>
-        <w:t>:</w:t>
-      </w:r>
-      <w:r>
-        <w:rPr>
-          <w:lang w:val="es-ES"/>
-        </w:rPr>
-        <w:t xml:space="preserve"> </w:t>
+      <w:r>
+        <w:rPr>
+          <w:lang w:val="es-ES"/>
+        </w:rPr>
+        <w:t xml:space="preserve">Archivo a modificar: </w:t>
       </w:r>
       <w:proofErr w:type="spellStart"/>
       <w:r>
@@ -1081,7 +989,7 @@
                     <pic:cNvPicPr/>
                   </pic:nvPicPr>
                   <pic:blipFill>
-                    <a:blip r:embed="rId10"/>
+                    <a:blip r:embed="rId11"/>
                     <a:stretch>
                       <a:fillRect/>
                     </a:stretch>
@@ -1133,122 +1041,1542 @@
         <w:t xml:space="preserve"> = </w:t>
       </w:r>
       <w:proofErr w:type="spellStart"/>
-      <w:proofErr w:type="gramStart"/>
       <w:r>
         <w:t>System.Reflection.Assembly.GetExecutingAssembly</w:t>
       </w:r>
       <w:proofErr w:type="spellEnd"/>
-      <w:proofErr w:type="gramEnd"/>
       <w:r>
         <w:t>()</w:t>
       </w:r>
     </w:p>
     <w:p>
       <w:r>
-        <w:t xml:space="preserve">               </w:t>
-      </w:r>
-      <w:proofErr w:type="gramStart"/>
-      <w:r>
-        <w:t>.GetCustomAttribute&lt;System.Reflection</w:t>
-      </w:r>
-      <w:proofErr w:type="gramEnd"/>
-      <w:r>
-        <w:t>.AssemblyFileVersionAttribute</w:t>
-      </w:r>
-      <w:proofErr w:type="gramStart"/>
-      <w:r>
-        <w:t>&gt;(</w:t>
-      </w:r>
-      <w:proofErr w:type="gramEnd"/>
-      <w:r>
-        <w:t>)?</w:t>
-      </w:r>
-    </w:p>
-    <w:p>
-      <w:r>
-        <w:t xml:space="preserve">               </w:t>
-      </w:r>
-      <w:proofErr w:type="gramStart"/>
-      <w:r>
+        <w:t xml:space="preserve">               .GetCustomAttribute&lt;System.Reflection.AssemblyFileVersionAttribute&gt;()?</w:t>
+      </w:r>
+    </w:p>
+    <w:p>
+      <w:r>
+        <w:t xml:space="preserve">               .</w:t>
+      </w:r>
+      <w:proofErr w:type="spellStart"/>
+      <w:r>
+        <w:t>Version</w:t>
+      </w:r>
+      <w:proofErr w:type="spellEnd"/>
+      <w:r>
+        <w:t>;</w:t>
+      </w:r>
+    </w:p>
+    <w:p>
+      <w:r>
+        <w:t xml:space="preserve">Label3.Text = </w:t>
+      </w:r>
+      <w:proofErr w:type="spellStart"/>
+      <w:r>
+        <w:t>fileVersion</w:t>
+      </w:r>
+      <w:proofErr w:type="spellEnd"/>
+      <w:r>
+        <w:t>;</w:t>
+      </w:r>
+    </w:p>
+    <w:p/>
+    <w:p>
+      <w:pPr>
+        <w:rPr>
+          <w:lang w:val="es-ES"/>
+        </w:rPr>
+      </w:pPr>
+      <w:r>
+        <w:t xml:space="preserve">Esto permite poder tomar los valores del archivo </w:t>
+      </w:r>
+      <w:proofErr w:type="spellStart"/>
+      <w:r>
+        <w:rPr>
+          <w:lang w:val="es-ES"/>
+        </w:rPr>
+        <w:t>AssemblyInfo.cs</w:t>
+      </w:r>
+      <w:proofErr w:type="spellEnd"/>
+      <w:r>
+        <w:rPr>
+          <w:lang w:val="es-ES"/>
+        </w:rPr>
+        <w:t xml:space="preserve"> de la línea 35:</w:t>
+      </w:r>
+    </w:p>
+    <w:p>
+      <w:pPr>
+        <w:rPr>
+          <w:lang w:val="es-ES"/>
+        </w:rPr>
+      </w:pPr>
+      <w:r>
+        <w:t>[</w:t>
+      </w:r>
+      <w:proofErr w:type="spellStart"/>
+      <w:r>
+        <w:t>assembly</w:t>
+      </w:r>
+      <w:proofErr w:type="spellEnd"/>
+      <w:r>
+        <w:t xml:space="preserve">: </w:t>
+      </w:r>
+      <w:proofErr w:type="spellStart"/>
+      <w:r>
+        <w:t>AssemblyFileVersion</w:t>
+      </w:r>
+      <w:proofErr w:type="spellEnd"/>
+      <w:r>
+        <w:t>("2.0.1.270525")]</w:t>
+      </w:r>
+    </w:p>
+    <w:p>
+      <w:pPr>
+        <w:rPr>
+          <w:lang w:val="es-ES"/>
+        </w:rPr>
+      </w:pPr>
+    </w:p>
+    <w:p>
+      <w:pPr>
+        <w:rPr>
+          <w:lang w:val="es-ES"/>
+        </w:rPr>
+      </w:pPr>
+    </w:p>
+    <w:p>
+      <w:pPr>
+        <w:rPr>
+          <w:lang w:val="es-ES"/>
+        </w:rPr>
+      </w:pPr>
+    </w:p>
+    <w:p>
+      <w:pPr>
+        <w:rPr>
+          <w:lang w:val="es-ES"/>
+        </w:rPr>
+      </w:pPr>
+    </w:p>
+    <w:p>
+      <w:pPr>
+        <w:rPr>
+          <w:lang w:val="es-ES"/>
+        </w:rPr>
+      </w:pPr>
+    </w:p>
+    <w:p>
+      <w:pPr>
+        <w:rPr>
+          <w:lang w:val="es-ES"/>
+        </w:rPr>
+      </w:pPr>
+    </w:p>
+    <w:p>
+      <w:pPr>
+        <w:rPr>
+          <w:lang w:val="es-ES"/>
+        </w:rPr>
+      </w:pPr>
+    </w:p>
+    <w:p>
+      <w:pPr>
+        <w:rPr>
+          <w:b/>
+          <w:bCs/>
+          <w:sz w:val="28"/>
+          <w:szCs w:val="28"/>
+          <w:lang w:val="es-ES"/>
+        </w:rPr>
+      </w:pPr>
+      <w:r>
+        <w:rPr>
+          <w:b/>
+          <w:bCs/>
+          <w:sz w:val="28"/>
+          <w:szCs w:val="28"/>
+          <w:lang w:val="es-ES"/>
+        </w:rPr>
+        <w:lastRenderedPageBreak/>
+        <w:t>PROCESO DE COMPI</w:t>
+      </w:r>
+      <w:r>
+        <w:rPr>
+          <w:b/>
+          <w:bCs/>
+          <w:sz w:val="28"/>
+          <w:szCs w:val="28"/>
+          <w:lang w:val="es-ES"/>
+        </w:rPr>
+        <w:t>L</w:t>
+      </w:r>
+      <w:r>
+        <w:rPr>
+          <w:b/>
+          <w:bCs/>
+          <w:sz w:val="28"/>
+          <w:szCs w:val="28"/>
+          <w:lang w:val="es-ES"/>
+        </w:rPr>
+        <w:t>ACION DE INTRANET SINTECROM</w:t>
+      </w:r>
+    </w:p>
+    <w:p>
+      <w:pPr>
+        <w:rPr>
+          <w:b/>
+          <w:bCs/>
+          <w:sz w:val="28"/>
+          <w:szCs w:val="28"/>
+          <w:lang w:val="es-ES"/>
+        </w:rPr>
+      </w:pPr>
+    </w:p>
+    <w:p>
+      <w:pPr>
+        <w:rPr>
+          <w:lang w:val="es-ES"/>
+        </w:rPr>
+      </w:pPr>
+      <w:r>
+        <w:rPr>
+          <w:noProof/>
+        </w:rPr>
+        <w:drawing>
+          <wp:inline distT="0" distB="0" distL="0" distR="0" wp14:anchorId="5557250F" wp14:editId="7F506D60">
+            <wp:extent cx="5400040" cy="3036570"/>
+            <wp:effectExtent l="0" t="0" r="0" b="0"/>
+            <wp:docPr id="301052695" name="Imagen 1" descr="Captura de pantalla de computadora&#10;&#10;El contenido generado por IA puede ser incorrecto."/>
+            <wp:cNvGraphicFramePr>
+              <a:graphicFrameLocks xmlns:a="http://schemas.openxmlformats.org/drawingml/2006/main" noChangeAspect="1"/>
+            </wp:cNvGraphicFramePr>
+            <a:graphic xmlns:a="http://schemas.openxmlformats.org/drawingml/2006/main">
+              <a:graphicData uri="http://schemas.openxmlformats.org/drawingml/2006/picture">
+                <pic:pic xmlns:pic="http://schemas.openxmlformats.org/drawingml/2006/picture">
+                  <pic:nvPicPr>
+                    <pic:cNvPr id="301052695" name="Imagen 1" descr="Captura de pantalla de computadora&#10;&#10;El contenido generado por IA puede ser incorrecto."/>
+                    <pic:cNvPicPr/>
+                  </pic:nvPicPr>
+                  <pic:blipFill>
+                    <a:blip r:embed="rId12"/>
+                    <a:stretch>
+                      <a:fillRect/>
+                    </a:stretch>
+                  </pic:blipFill>
+                  <pic:spPr>
+                    <a:xfrm>
+                      <a:off x="0" y="0"/>
+                      <a:ext cx="5400040" cy="3036570"/>
+                    </a:xfrm>
+                    <a:prstGeom prst="rect">
+                      <a:avLst/>
+                    </a:prstGeom>
+                  </pic:spPr>
+                </pic:pic>
+              </a:graphicData>
+            </a:graphic>
+          </wp:inline>
+        </w:drawing>
+      </w:r>
+    </w:p>
+    <w:p>
+      <w:pPr>
+        <w:rPr>
+          <w:lang w:val="es-ES"/>
+        </w:rPr>
+      </w:pPr>
+      <w:r>
+        <w:rPr>
+          <w:lang w:val="es-ES"/>
+        </w:rPr>
+        <w:t xml:space="preserve">1) Al abrir el proyecto en Visual Studio se debe dar </w:t>
+      </w:r>
+      <w:proofErr w:type="spellStart"/>
+      <w:r>
+        <w:rPr>
+          <w:lang w:val="es-ES"/>
+        </w:rPr>
+        <w:t>click</w:t>
+      </w:r>
+      <w:proofErr w:type="spellEnd"/>
+      <w:r>
+        <w:rPr>
+          <w:lang w:val="es-ES"/>
+        </w:rPr>
+        <w:t xml:space="preserve"> derecho en el nombre principal del proyecto en este caso </w:t>
+      </w:r>
+      <w:proofErr w:type="spellStart"/>
+      <w:r>
+        <w:rPr>
+          <w:lang w:val="es-ES"/>
+        </w:rPr>
+        <w:t>SintecomNet</w:t>
+      </w:r>
+      <w:proofErr w:type="spellEnd"/>
+      <w:r>
+        <w:rPr>
+          <w:lang w:val="es-ES"/>
+        </w:rPr>
+        <w:t xml:space="preserve"> y luego en Limpiar.</w:t>
+      </w:r>
+    </w:p>
+    <w:p>
+      <w:pPr>
+        <w:rPr>
+          <w:lang w:val="es-ES"/>
+        </w:rPr>
+      </w:pPr>
+      <w:r>
+        <w:rPr>
+          <w:lang w:val="es-ES"/>
+        </w:rPr>
+        <w:t xml:space="preserve">2) Nuevamente </w:t>
+      </w:r>
+      <w:proofErr w:type="spellStart"/>
+      <w:r>
+        <w:rPr>
+          <w:lang w:val="es-ES"/>
+        </w:rPr>
+        <w:t>click</w:t>
+      </w:r>
+      <w:proofErr w:type="spellEnd"/>
+      <w:r>
+        <w:rPr>
+          <w:lang w:val="es-ES"/>
+        </w:rPr>
+        <w:t xml:space="preserve"> derecho en </w:t>
+      </w:r>
+      <w:proofErr w:type="spellStart"/>
+      <w:r>
+        <w:rPr>
+          <w:lang w:val="es-ES"/>
+        </w:rPr>
+        <w:t>SintecromNet</w:t>
+      </w:r>
+      <w:proofErr w:type="spellEnd"/>
+      <w:r>
+        <w:rPr>
+          <w:lang w:val="es-ES"/>
+        </w:rPr>
+        <w:t xml:space="preserve"> y dar </w:t>
+      </w:r>
+      <w:proofErr w:type="spellStart"/>
+      <w:r>
+        <w:rPr>
+          <w:lang w:val="es-ES"/>
+        </w:rPr>
+        <w:t>click</w:t>
+      </w:r>
+      <w:proofErr w:type="spellEnd"/>
+      <w:r>
+        <w:rPr>
+          <w:lang w:val="es-ES"/>
+        </w:rPr>
+        <w:t xml:space="preserve"> en Recompilar</w:t>
+      </w:r>
+    </w:p>
+    <w:p>
+      <w:pPr>
+        <w:rPr>
+          <w:lang w:val="es-ES"/>
+        </w:rPr>
+      </w:pPr>
+      <w:r>
+        <w:rPr>
+          <w:lang w:val="es-ES"/>
+        </w:rPr>
+        <w:t xml:space="preserve">3) De nuevo </w:t>
+      </w:r>
+      <w:proofErr w:type="spellStart"/>
+      <w:r>
+        <w:rPr>
+          <w:lang w:val="es-ES"/>
+        </w:rPr>
+        <w:t>click</w:t>
+      </w:r>
+      <w:proofErr w:type="spellEnd"/>
+      <w:r>
+        <w:rPr>
+          <w:lang w:val="es-ES"/>
+        </w:rPr>
+        <w:t xml:space="preserve"> derecho en </w:t>
+      </w:r>
+      <w:proofErr w:type="spellStart"/>
+      <w:r>
+        <w:rPr>
+          <w:lang w:val="es-ES"/>
+        </w:rPr>
+        <w:t>SitecromNet</w:t>
+      </w:r>
+      <w:proofErr w:type="spellEnd"/>
+      <w:r>
+        <w:rPr>
+          <w:lang w:val="es-ES"/>
+        </w:rPr>
+        <w:t xml:space="preserve"> y dar en publicar</w:t>
+      </w:r>
+    </w:p>
+    <w:p>
+      <w:pPr>
+        <w:rPr>
+          <w:lang w:val="es-ES"/>
+        </w:rPr>
+      </w:pPr>
+      <w:r>
+        <w:rPr>
+          <w:noProof/>
+        </w:rPr>
+        <w:drawing>
+          <wp:inline distT="0" distB="0" distL="0" distR="0" wp14:anchorId="6077068C" wp14:editId="049FFF8B">
+            <wp:extent cx="5400040" cy="3036570"/>
+            <wp:effectExtent l="0" t="0" r="0" b="0"/>
+            <wp:docPr id="1180833094" name="Imagen 1" descr="Captura de pantalla de computadora&#10;&#10;El contenido generado por IA puede ser incorrecto."/>
+            <wp:cNvGraphicFramePr>
+              <a:graphicFrameLocks xmlns:a="http://schemas.openxmlformats.org/drawingml/2006/main" noChangeAspect="1"/>
+            </wp:cNvGraphicFramePr>
+            <a:graphic xmlns:a="http://schemas.openxmlformats.org/drawingml/2006/main">
+              <a:graphicData uri="http://schemas.openxmlformats.org/drawingml/2006/picture">
+                <pic:pic xmlns:pic="http://schemas.openxmlformats.org/drawingml/2006/picture">
+                  <pic:nvPicPr>
+                    <pic:cNvPr id="1180833094" name="Imagen 1" descr="Captura de pantalla de computadora&#10;&#10;El contenido generado por IA puede ser incorrecto."/>
+                    <pic:cNvPicPr/>
+                  </pic:nvPicPr>
+                  <pic:blipFill>
+                    <a:blip r:embed="rId13"/>
+                    <a:stretch>
+                      <a:fillRect/>
+                    </a:stretch>
+                  </pic:blipFill>
+                  <pic:spPr>
+                    <a:xfrm>
+                      <a:off x="0" y="0"/>
+                      <a:ext cx="5400040" cy="3036570"/>
+                    </a:xfrm>
+                    <a:prstGeom prst="rect">
+                      <a:avLst/>
+                    </a:prstGeom>
+                  </pic:spPr>
+                </pic:pic>
+              </a:graphicData>
+            </a:graphic>
+          </wp:inline>
+        </w:drawing>
+      </w:r>
+    </w:p>
+    <w:p>
+      <w:pPr>
+        <w:rPr>
+          <w:lang w:val="es-ES"/>
+        </w:rPr>
+      </w:pPr>
+      <w:r>
+        <w:rPr>
+          <w:lang w:val="es-ES"/>
+        </w:rPr>
+        <w:t>Esto por primera vez que se publica un proyecto.</w:t>
+      </w:r>
+    </w:p>
+    <w:p>
+      <w:pPr>
+        <w:rPr>
+          <w:lang w:val="es-ES"/>
+        </w:rPr>
+      </w:pPr>
+      <w:r>
+        <w:rPr>
+          <w:lang w:val="es-ES"/>
+        </w:rPr>
+        <w:t>Seleccionar Carpeta y siguiente.</w:t>
+      </w:r>
+    </w:p>
+    <w:p>
+      <w:pPr>
+        <w:rPr>
+          <w:lang w:val="es-ES"/>
+        </w:rPr>
+      </w:pPr>
+      <w:r>
+        <w:rPr>
+          <w:noProof/>
+        </w:rPr>
+        <w:lastRenderedPageBreak/>
+        <w:drawing>
+          <wp:inline distT="0" distB="0" distL="0" distR="0" wp14:anchorId="0B8B05AE" wp14:editId="1B38C809">
+            <wp:extent cx="5400040" cy="3036570"/>
+            <wp:effectExtent l="0" t="0" r="0" b="0"/>
+            <wp:docPr id="686688070" name="Imagen 1" descr="Captura de pantalla de computadora&#10;&#10;El contenido generado por IA puede ser incorrecto."/>
+            <wp:cNvGraphicFramePr>
+              <a:graphicFrameLocks xmlns:a="http://schemas.openxmlformats.org/drawingml/2006/main" noChangeAspect="1"/>
+            </wp:cNvGraphicFramePr>
+            <a:graphic xmlns:a="http://schemas.openxmlformats.org/drawingml/2006/main">
+              <a:graphicData uri="http://schemas.openxmlformats.org/drawingml/2006/picture">
+                <pic:pic xmlns:pic="http://schemas.openxmlformats.org/drawingml/2006/picture">
+                  <pic:nvPicPr>
+                    <pic:cNvPr id="686688070" name="Imagen 1" descr="Captura de pantalla de computadora&#10;&#10;El contenido generado por IA puede ser incorrecto."/>
+                    <pic:cNvPicPr/>
+                  </pic:nvPicPr>
+                  <pic:blipFill>
+                    <a:blip r:embed="rId14"/>
+                    <a:stretch>
+                      <a:fillRect/>
+                    </a:stretch>
+                  </pic:blipFill>
+                  <pic:spPr>
+                    <a:xfrm>
+                      <a:off x="0" y="0"/>
+                      <a:ext cx="5400040" cy="3036570"/>
+                    </a:xfrm>
+                    <a:prstGeom prst="rect">
+                      <a:avLst/>
+                    </a:prstGeom>
+                  </pic:spPr>
+                </pic:pic>
+              </a:graphicData>
+            </a:graphic>
+          </wp:inline>
+        </w:drawing>
+      </w:r>
+    </w:p>
+    <w:p>
+      <w:pPr>
+        <w:rPr>
+          <w:lang w:val="es-ES"/>
+        </w:rPr>
+      </w:pPr>
+      <w:r>
+        <w:rPr>
+          <w:lang w:val="es-ES"/>
+        </w:rPr>
+        <w:t xml:space="preserve">Generara esa carpeta y enviara los </w:t>
+      </w:r>
+      <w:r>
+        <w:rPr>
+          <w:lang w:val="es-ES"/>
+        </w:rPr>
+        <w:t>archivos correspondientes después</w:t>
+      </w:r>
+      <w:r>
+        <w:rPr>
+          <w:lang w:val="es-ES"/>
+        </w:rPr>
+        <w:t xml:space="preserve"> de publicar el proyecto.</w:t>
+      </w:r>
+    </w:p>
+    <w:p>
+      <w:pPr>
+        <w:rPr>
+          <w:lang w:val="es-ES"/>
+        </w:rPr>
+      </w:pPr>
+      <w:r>
+        <w:rPr>
+          <w:lang w:val="es-ES"/>
+        </w:rPr>
+        <w:t xml:space="preserve">Dar </w:t>
+      </w:r>
+      <w:proofErr w:type="spellStart"/>
+      <w:r>
+        <w:rPr>
+          <w:lang w:val="es-ES"/>
+        </w:rPr>
+        <w:t>click</w:t>
+      </w:r>
+      <w:proofErr w:type="spellEnd"/>
+      <w:r>
+        <w:rPr>
+          <w:lang w:val="es-ES"/>
+        </w:rPr>
+        <w:t xml:space="preserve"> en finalizar y luego en cerrar</w:t>
+      </w:r>
+    </w:p>
+    <w:p>
+      <w:pPr>
+        <w:rPr>
+          <w:lang w:val="es-ES"/>
+        </w:rPr>
+      </w:pPr>
+      <w:r>
+        <w:rPr>
+          <w:noProof/>
+        </w:rPr>
+        <w:drawing>
+          <wp:inline distT="0" distB="0" distL="0" distR="0" wp14:anchorId="1ED0AD8B" wp14:editId="65ADF3D4">
+            <wp:extent cx="5400040" cy="3036570"/>
+            <wp:effectExtent l="0" t="0" r="0" b="0"/>
+            <wp:docPr id="1133817819" name="Imagen 1" descr="Captura de pantalla de computadora&#10;&#10;El contenido generado por IA puede ser incorrecto."/>
+            <wp:cNvGraphicFramePr>
+              <a:graphicFrameLocks xmlns:a="http://schemas.openxmlformats.org/drawingml/2006/main" noChangeAspect="1"/>
+            </wp:cNvGraphicFramePr>
+            <a:graphic xmlns:a="http://schemas.openxmlformats.org/drawingml/2006/main">
+              <a:graphicData uri="http://schemas.openxmlformats.org/drawingml/2006/picture">
+                <pic:pic xmlns:pic="http://schemas.openxmlformats.org/drawingml/2006/picture">
+                  <pic:nvPicPr>
+                    <pic:cNvPr id="1133817819" name="Imagen 1" descr="Captura de pantalla de computadora&#10;&#10;El contenido generado por IA puede ser incorrecto."/>
+                    <pic:cNvPicPr/>
+                  </pic:nvPicPr>
+                  <pic:blipFill>
+                    <a:blip r:embed="rId15"/>
+                    <a:stretch>
+                      <a:fillRect/>
+                    </a:stretch>
+                  </pic:blipFill>
+                  <pic:spPr>
+                    <a:xfrm>
+                      <a:off x="0" y="0"/>
+                      <a:ext cx="5400040" cy="3036570"/>
+                    </a:xfrm>
+                    <a:prstGeom prst="rect">
+                      <a:avLst/>
+                    </a:prstGeom>
+                  </pic:spPr>
+                </pic:pic>
+              </a:graphicData>
+            </a:graphic>
+          </wp:inline>
+        </w:drawing>
+      </w:r>
+    </w:p>
+    <w:p>
+      <w:pPr>
+        <w:rPr>
+          <w:lang w:val="es-ES"/>
+        </w:rPr>
+      </w:pPr>
+      <w:r>
+        <w:rPr>
+          <w:lang w:val="es-ES"/>
+        </w:rPr>
+        <w:t xml:space="preserve">Ahora dar </w:t>
+      </w:r>
+      <w:proofErr w:type="spellStart"/>
+      <w:r>
+        <w:rPr>
+          <w:lang w:val="es-ES"/>
+        </w:rPr>
+        <w:t>click</w:t>
+      </w:r>
+      <w:proofErr w:type="spellEnd"/>
+      <w:r>
+        <w:rPr>
+          <w:lang w:val="es-ES"/>
+        </w:rPr>
+        <w:t xml:space="preserve"> en publicar</w:t>
+      </w:r>
+    </w:p>
+    <w:p>
+      <w:pPr>
+        <w:rPr>
+          <w:lang w:val="es-ES"/>
+        </w:rPr>
+      </w:pPr>
+      <w:r>
+        <w:rPr>
+          <w:noProof/>
+        </w:rPr>
+        <w:lastRenderedPageBreak/>
+        <w:drawing>
+          <wp:inline distT="0" distB="0" distL="0" distR="0" wp14:anchorId="650F2833" wp14:editId="703F963E">
+            <wp:extent cx="5400040" cy="3162935"/>
+            <wp:effectExtent l="0" t="0" r="0" b="0"/>
+            <wp:docPr id="479245216" name="Imagen 1" descr="Texto&#10;&#10;El contenido generado por IA puede ser incorrecto."/>
+            <wp:cNvGraphicFramePr>
+              <a:graphicFrameLocks xmlns:a="http://schemas.openxmlformats.org/drawingml/2006/main" noChangeAspect="1"/>
+            </wp:cNvGraphicFramePr>
+            <a:graphic xmlns:a="http://schemas.openxmlformats.org/drawingml/2006/main">
+              <a:graphicData uri="http://schemas.openxmlformats.org/drawingml/2006/picture">
+                <pic:pic xmlns:pic="http://schemas.openxmlformats.org/drawingml/2006/picture">
+                  <pic:nvPicPr>
+                    <pic:cNvPr id="479245216" name="Imagen 1" descr="Texto&#10;&#10;El contenido generado por IA puede ser incorrecto."/>
+                    <pic:cNvPicPr/>
+                  </pic:nvPicPr>
+                  <pic:blipFill>
+                    <a:blip r:embed="rId16"/>
+                    <a:stretch>
+                      <a:fillRect/>
+                    </a:stretch>
+                  </pic:blipFill>
+                  <pic:spPr>
+                    <a:xfrm>
+                      <a:off x="0" y="0"/>
+                      <a:ext cx="5400040" cy="3162935"/>
+                    </a:xfrm>
+                    <a:prstGeom prst="rect">
+                      <a:avLst/>
+                    </a:prstGeom>
+                  </pic:spPr>
+                </pic:pic>
+              </a:graphicData>
+            </a:graphic>
+          </wp:inline>
+        </w:drawing>
+      </w:r>
+    </w:p>
+    <w:p>
+      <w:pPr>
+        <w:rPr>
+          <w:lang w:val="es-ES"/>
+        </w:rPr>
+      </w:pPr>
+      <w:r>
+        <w:rPr>
+          <w:lang w:val="es-ES"/>
+        </w:rPr>
+        <w:t>Abrir terminal de comando para probar la compilación dentro de como muestra la imagen y ejecutar la línea de comando siguiente para poder probar en el navegador:</w:t>
+      </w:r>
+    </w:p>
+    <w:p>
+      <w:pPr>
+        <w:rPr>
+          <w:lang w:val="es-ES"/>
+        </w:rPr>
+      </w:pPr>
+      <w:r>
+        <w:rPr>
+          <w:highlight w:val="yellow"/>
+          <w:lang w:val="es-ES"/>
+        </w:rPr>
+        <w:t>iisexpress.exe /</w:t>
+      </w:r>
+      <w:proofErr w:type="spellStart"/>
+      <w:r>
+        <w:rPr>
+          <w:highlight w:val="yellow"/>
+          <w:lang w:val="es-ES"/>
+        </w:rPr>
+        <w:t>path</w:t>
+      </w:r>
+      <w:proofErr w:type="spellEnd"/>
+      <w:r>
+        <w:rPr>
+          <w:highlight w:val="yellow"/>
+          <w:lang w:val="es-ES"/>
+        </w:rPr>
+        <w:t>:"C:\Sintecrom\Intranet\Intranet\bin\app.publish" /port:8088</w:t>
+      </w:r>
+    </w:p>
+    <w:p>
+      <w:pPr>
+        <w:rPr>
+          <w:lang w:val="es-ES"/>
+        </w:rPr>
+      </w:pPr>
+      <w:r>
+        <w:rPr>
+          <w:lang w:val="es-ES"/>
+        </w:rPr>
+        <w:t>ahora va a dar unos errores que mostrare como solucionar pero ya en el futuro no volverá a mostrar estos mismos errores porque es una cuestión de actualización de ciertas referencias.</w:t>
+      </w:r>
+    </w:p>
+    <w:p>
+      <w:pPr>
+        <w:rPr>
+          <w:lang w:val="es-ES"/>
+        </w:rPr>
+      </w:pPr>
+      <w:r>
+        <w:rPr>
+          <w:noProof/>
+        </w:rPr>
+        <w:drawing>
+          <wp:inline distT="0" distB="0" distL="0" distR="0" wp14:anchorId="78291B46" wp14:editId="0C52E92A">
+            <wp:extent cx="5400040" cy="3036570"/>
+            <wp:effectExtent l="0" t="0" r="0" b="0"/>
+            <wp:docPr id="598585013" name="Imagen 1" descr="Interfaz de usuario gráfica, Texto, Aplicación, Correo electrónico&#10;&#10;El contenido generado por IA puede ser incorrecto."/>
+            <wp:cNvGraphicFramePr>
+              <a:graphicFrameLocks xmlns:a="http://schemas.openxmlformats.org/drawingml/2006/main" noChangeAspect="1"/>
+            </wp:cNvGraphicFramePr>
+            <a:graphic xmlns:a="http://schemas.openxmlformats.org/drawingml/2006/main">
+              <a:graphicData uri="http://schemas.openxmlformats.org/drawingml/2006/picture">
+                <pic:pic xmlns:pic="http://schemas.openxmlformats.org/drawingml/2006/picture">
+                  <pic:nvPicPr>
+                    <pic:cNvPr id="598585013" name="Imagen 1" descr="Interfaz de usuario gráfica, Texto, Aplicación, Correo electrónico&#10;&#10;El contenido generado por IA puede ser incorrecto."/>
+                    <pic:cNvPicPr/>
+                  </pic:nvPicPr>
+                  <pic:blipFill>
+                    <a:blip r:embed="rId17"/>
+                    <a:stretch>
+                      <a:fillRect/>
+                    </a:stretch>
+                  </pic:blipFill>
+                  <pic:spPr>
+                    <a:xfrm>
+                      <a:off x="0" y="0"/>
+                      <a:ext cx="5400040" cy="3036570"/>
+                    </a:xfrm>
+                    <a:prstGeom prst="rect">
+                      <a:avLst/>
+                    </a:prstGeom>
+                  </pic:spPr>
+                </pic:pic>
+              </a:graphicData>
+            </a:graphic>
+          </wp:inline>
+        </w:drawing>
+      </w:r>
+    </w:p>
+    <w:p>
+      <w:pPr>
+        <w:rPr>
+          <w:lang w:val="es-ES"/>
+        </w:rPr>
+      </w:pPr>
+      <w:r>
+        <w:rPr>
+          <w:lang w:val="es-ES"/>
+        </w:rPr>
+        <w:t>Pasos a seguir:</w:t>
+      </w:r>
+    </w:p>
+    <w:p>
+      <w:pPr>
+        <w:rPr>
+          <w:lang w:val="es-ES"/>
+        </w:rPr>
+      </w:pPr>
+    </w:p>
+    <w:p>
+      <w:pPr>
+        <w:rPr>
+          <w:lang w:val="es-ES"/>
+        </w:rPr>
+      </w:pPr>
+      <w:r>
+        <w:rPr>
+          <w:noProof/>
+        </w:rPr>
+        <w:lastRenderedPageBreak/>
+        <w:drawing>
+          <wp:inline distT="0" distB="0" distL="0" distR="0" wp14:anchorId="0A0B00DF" wp14:editId="42BE943E">
+            <wp:extent cx="5400040" cy="3036570"/>
+            <wp:effectExtent l="0" t="0" r="0" b="0"/>
+            <wp:docPr id="1285467491" name="Imagen 1" descr="Captura de pantalla de computadora&#10;&#10;El contenido generado por IA puede ser incorrecto."/>
+            <wp:cNvGraphicFramePr>
+              <a:graphicFrameLocks xmlns:a="http://schemas.openxmlformats.org/drawingml/2006/main" noChangeAspect="1"/>
+            </wp:cNvGraphicFramePr>
+            <a:graphic xmlns:a="http://schemas.openxmlformats.org/drawingml/2006/main">
+              <a:graphicData uri="http://schemas.openxmlformats.org/drawingml/2006/picture">
+                <pic:pic xmlns:pic="http://schemas.openxmlformats.org/drawingml/2006/picture">
+                  <pic:nvPicPr>
+                    <pic:cNvPr id="1285467491" name="Imagen 1" descr="Captura de pantalla de computadora&#10;&#10;El contenido generado por IA puede ser incorrecto."/>
+                    <pic:cNvPicPr/>
+                  </pic:nvPicPr>
+                  <pic:blipFill>
+                    <a:blip r:embed="rId18"/>
+                    <a:stretch>
+                      <a:fillRect/>
+                    </a:stretch>
+                  </pic:blipFill>
+                  <pic:spPr>
+                    <a:xfrm>
+                      <a:off x="0" y="0"/>
+                      <a:ext cx="5400040" cy="3036570"/>
+                    </a:xfrm>
+                    <a:prstGeom prst="rect">
+                      <a:avLst/>
+                    </a:prstGeom>
+                  </pic:spPr>
+                </pic:pic>
+              </a:graphicData>
+            </a:graphic>
+          </wp:inline>
+        </w:drawing>
+      </w:r>
+    </w:p>
+    <w:p>
+      <w:pPr>
+        <w:rPr>
+          <w:lang w:val="es-ES"/>
+        </w:rPr>
+      </w:pPr>
+      <w:r>
+        <w:rPr>
+          <w:lang w:val="es-ES"/>
+        </w:rPr>
+        <w:t>Abrir la solapa en Referencias</w:t>
+      </w:r>
+    </w:p>
+    <w:p>
+      <w:pPr>
+        <w:rPr>
+          <w:lang w:val="es-ES"/>
+        </w:rPr>
+      </w:pPr>
+      <w:r>
+        <w:rPr>
+          <w:noProof/>
+        </w:rPr>
+        <w:drawing>
+          <wp:inline distT="0" distB="0" distL="0" distR="0" wp14:anchorId="765E37E4" wp14:editId="619EA8C3">
+            <wp:extent cx="5400040" cy="3036570"/>
+            <wp:effectExtent l="0" t="0" r="0" b="0"/>
+            <wp:docPr id="1831806325" name="Imagen 1" descr="Captura de pantalla de computadora&#10;&#10;El contenido generado por IA puede ser incorrecto."/>
+            <wp:cNvGraphicFramePr>
+              <a:graphicFrameLocks xmlns:a="http://schemas.openxmlformats.org/drawingml/2006/main" noChangeAspect="1"/>
+            </wp:cNvGraphicFramePr>
+            <a:graphic xmlns:a="http://schemas.openxmlformats.org/drawingml/2006/main">
+              <a:graphicData uri="http://schemas.openxmlformats.org/drawingml/2006/picture">
+                <pic:pic xmlns:pic="http://schemas.openxmlformats.org/drawingml/2006/picture">
+                  <pic:nvPicPr>
+                    <pic:cNvPr id="1831806325" name="Imagen 1" descr="Captura de pantalla de computadora&#10;&#10;El contenido generado por IA puede ser incorrecto."/>
+                    <pic:cNvPicPr/>
+                  </pic:nvPicPr>
+                  <pic:blipFill>
+                    <a:blip r:embed="rId19"/>
+                    <a:stretch>
+                      <a:fillRect/>
+                    </a:stretch>
+                  </pic:blipFill>
+                  <pic:spPr>
+                    <a:xfrm>
+                      <a:off x="0" y="0"/>
+                      <a:ext cx="5400040" cy="3036570"/>
+                    </a:xfrm>
+                    <a:prstGeom prst="rect">
+                      <a:avLst/>
+                    </a:prstGeom>
+                  </pic:spPr>
+                </pic:pic>
+              </a:graphicData>
+            </a:graphic>
+          </wp:inline>
+        </w:drawing>
+      </w:r>
+    </w:p>
+    <w:p>
+      <w:pPr>
+        <w:rPr>
+          <w:lang w:val="es-ES"/>
+        </w:rPr>
+      </w:pPr>
+      <w:proofErr w:type="spellStart"/>
+      <w:r>
+        <w:rPr>
+          <w:lang w:val="es-ES"/>
+        </w:rPr>
+        <w:t>Click</w:t>
+      </w:r>
+      <w:proofErr w:type="spellEnd"/>
+      <w:r>
+        <w:rPr>
+          <w:lang w:val="es-ES"/>
+        </w:rPr>
+        <w:t xml:space="preserve"> derecho en </w:t>
+      </w:r>
+      <w:proofErr w:type="spellStart"/>
+      <w:r>
+        <w:rPr>
+          <w:lang w:val="es-ES"/>
+        </w:rPr>
+        <w:t>Microsoft.ReportViewer.WebForms</w:t>
+      </w:r>
+      <w:proofErr w:type="spellEnd"/>
+    </w:p>
+    <w:p>
+      <w:pPr>
+        <w:rPr>
+          <w:lang w:val="es-ES"/>
+        </w:rPr>
+      </w:pPr>
+      <w:r>
+        <w:rPr>
+          <w:noProof/>
+        </w:rPr>
+        <w:lastRenderedPageBreak/>
+        <w:drawing>
+          <wp:inline distT="0" distB="0" distL="0" distR="0" wp14:anchorId="7087C9B4" wp14:editId="19585ECC">
+            <wp:extent cx="5400040" cy="3036570"/>
+            <wp:effectExtent l="0" t="0" r="0" b="0"/>
+            <wp:docPr id="344853807" name="Imagen 1" descr="Captura de pantalla de computadora&#10;&#10;El contenido generado por IA puede ser incorrecto."/>
+            <wp:cNvGraphicFramePr>
+              <a:graphicFrameLocks xmlns:a="http://schemas.openxmlformats.org/drawingml/2006/main" noChangeAspect="1"/>
+            </wp:cNvGraphicFramePr>
+            <a:graphic xmlns:a="http://schemas.openxmlformats.org/drawingml/2006/main">
+              <a:graphicData uri="http://schemas.openxmlformats.org/drawingml/2006/picture">
+                <pic:pic xmlns:pic="http://schemas.openxmlformats.org/drawingml/2006/picture">
+                  <pic:nvPicPr>
+                    <pic:cNvPr id="344853807" name="Imagen 1" descr="Captura de pantalla de computadora&#10;&#10;El contenido generado por IA puede ser incorrecto."/>
+                    <pic:cNvPicPr/>
+                  </pic:nvPicPr>
+                  <pic:blipFill>
+                    <a:blip r:embed="rId20"/>
+                    <a:stretch>
+                      <a:fillRect/>
+                    </a:stretch>
+                  </pic:blipFill>
+                  <pic:spPr>
+                    <a:xfrm>
+                      <a:off x="0" y="0"/>
+                      <a:ext cx="5400040" cy="3036570"/>
+                    </a:xfrm>
+                    <a:prstGeom prst="rect">
+                      <a:avLst/>
+                    </a:prstGeom>
+                  </pic:spPr>
+                </pic:pic>
+              </a:graphicData>
+            </a:graphic>
+          </wp:inline>
+        </w:drawing>
+      </w:r>
+    </w:p>
+    <w:p>
+      <w:pPr>
+        <w:rPr>
+          <w:lang w:val="es-ES"/>
+        </w:rPr>
+      </w:pPr>
+      <w:r>
+        <w:rPr>
+          <w:lang w:val="es-ES"/>
+        </w:rPr>
+        <w:t xml:space="preserve">Ahora darle </w:t>
+      </w:r>
+      <w:proofErr w:type="spellStart"/>
+      <w:r>
+        <w:rPr>
+          <w:lang w:val="es-ES"/>
+        </w:rPr>
+        <w:t>click</w:t>
+      </w:r>
+      <w:proofErr w:type="spellEnd"/>
+      <w:r>
+        <w:rPr>
+          <w:lang w:val="es-ES"/>
+        </w:rPr>
+        <w:t xml:space="preserve"> en quitar</w:t>
+      </w:r>
+    </w:p>
+    <w:p>
+      <w:pPr>
+        <w:rPr>
+          <w:lang w:val="es-ES"/>
+        </w:rPr>
+      </w:pPr>
+      <w:r>
+        <w:rPr>
+          <w:noProof/>
+        </w:rPr>
+        <w:drawing>
+          <wp:inline distT="0" distB="0" distL="0" distR="0" wp14:anchorId="0F76514E" wp14:editId="038727E2">
+            <wp:extent cx="5400040" cy="3037840"/>
+            <wp:effectExtent l="0" t="0" r="0" b="0"/>
+            <wp:docPr id="1154949557" name="Imagen 1" descr="Captura de pantalla de computadora&#10;&#10;El contenido generado por IA puede ser incorrecto."/>
+            <wp:cNvGraphicFramePr>
+              <a:graphicFrameLocks xmlns:a="http://schemas.openxmlformats.org/drawingml/2006/main" noChangeAspect="1"/>
+            </wp:cNvGraphicFramePr>
+            <a:graphic xmlns:a="http://schemas.openxmlformats.org/drawingml/2006/main">
+              <a:graphicData uri="http://schemas.openxmlformats.org/drawingml/2006/picture">
+                <pic:pic xmlns:pic="http://schemas.openxmlformats.org/drawingml/2006/picture">
+                  <pic:nvPicPr>
+                    <pic:cNvPr id="1154949557" name="Imagen 1" descr="Captura de pantalla de computadora&#10;&#10;El contenido generado por IA puede ser incorrecto."/>
+                    <pic:cNvPicPr/>
+                  </pic:nvPicPr>
+                  <pic:blipFill>
+                    <a:blip r:embed="rId21"/>
+                    <a:stretch>
+                      <a:fillRect/>
+                    </a:stretch>
+                  </pic:blipFill>
+                  <pic:spPr>
+                    <a:xfrm>
+                      <a:off x="0" y="0"/>
+                      <a:ext cx="5400040" cy="3037840"/>
+                    </a:xfrm>
+                    <a:prstGeom prst="rect">
+                      <a:avLst/>
+                    </a:prstGeom>
+                  </pic:spPr>
+                </pic:pic>
+              </a:graphicData>
+            </a:graphic>
+          </wp:inline>
+        </w:drawing>
+      </w:r>
+    </w:p>
+    <w:p>
+      <w:pPr>
+        <w:rPr>
+          <w:lang w:val="es-ES"/>
+        </w:rPr>
+      </w:pPr>
+      <w:r>
+        <w:rPr>
+          <w:lang w:val="es-ES"/>
+        </w:rPr>
+        <w:t xml:space="preserve">Ahora volviendo a el componente principal </w:t>
+      </w:r>
+      <w:proofErr w:type="spellStart"/>
+      <w:r>
+        <w:rPr>
+          <w:lang w:val="es-ES"/>
+        </w:rPr>
+        <w:t>SintecromNet</w:t>
+      </w:r>
+      <w:proofErr w:type="spellEnd"/>
+      <w:r>
+        <w:rPr>
+          <w:lang w:val="es-ES"/>
+        </w:rPr>
         <w:t>.</w:t>
       </w:r>
-      <w:proofErr w:type="spellStart"/>
-      <w:r>
-        <w:t>Version</w:t>
-      </w:r>
-      <w:proofErr w:type="spellEnd"/>
-      <w:proofErr w:type="gramEnd"/>
-      <w:r>
-        <w:t>;</w:t>
-      </w:r>
-    </w:p>
-    <w:p>
-      <w:r>
-        <w:t xml:space="preserve">Label3.Text = </w:t>
-      </w:r>
-      <w:proofErr w:type="spellStart"/>
-      <w:r>
-        <w:t>fileVersion</w:t>
-      </w:r>
-      <w:proofErr w:type="spellEnd"/>
-      <w:r>
-        <w:t>;</w:t>
-      </w:r>
-    </w:p>
-    <w:p/>
-    <w:p>
-      <w:pPr>
-        <w:rPr>
-          <w:lang w:val="es-ES"/>
-        </w:rPr>
-      </w:pPr>
-      <w:r>
-        <w:t xml:space="preserve">Esto permite poder tomar los valores del archivo </w:t>
-      </w:r>
-      <w:proofErr w:type="spellStart"/>
-      <w:r>
-        <w:rPr>
-          <w:lang w:val="es-ES"/>
-        </w:rPr>
-        <w:t>AssemblyInfo.cs</w:t>
-      </w:r>
-      <w:proofErr w:type="spellEnd"/>
-      <w:r>
-        <w:rPr>
-          <w:lang w:val="es-ES"/>
-        </w:rPr>
-        <w:t xml:space="preserve"> de la línea 35:</w:t>
-      </w:r>
-    </w:p>
-    <w:p>
-      <w:pPr>
-        <w:rPr>
-          <w:lang w:val="es-ES"/>
-        </w:rPr>
-      </w:pPr>
-      <w:r>
-        <w:t>[</w:t>
-      </w:r>
-      <w:proofErr w:type="spellStart"/>
-      <w:r>
-        <w:t>assembly</w:t>
-      </w:r>
-      <w:proofErr w:type="spellEnd"/>
-      <w:r>
-        <w:t xml:space="preserve">: </w:t>
-      </w:r>
-      <w:proofErr w:type="spellStart"/>
-      <w:proofErr w:type="gramStart"/>
-      <w:r>
-        <w:t>AssemblyFileVersion</w:t>
-      </w:r>
-      <w:proofErr w:type="spellEnd"/>
-      <w:r>
-        <w:t>(</w:t>
-      </w:r>
-      <w:proofErr w:type="gramEnd"/>
-      <w:r>
-        <w:t>"2.0.1.270525")]</w:t>
+    </w:p>
+    <w:p>
+      <w:pPr>
+        <w:rPr>
+          <w:lang w:val="es-ES"/>
+        </w:rPr>
+      </w:pPr>
+      <w:r>
+        <w:rPr>
+          <w:noProof/>
+        </w:rPr>
+        <w:lastRenderedPageBreak/>
+        <w:drawing>
+          <wp:inline distT="0" distB="0" distL="0" distR="0" wp14:anchorId="73BEB5FA" wp14:editId="38C0B472">
+            <wp:extent cx="5400040" cy="3036570"/>
+            <wp:effectExtent l="0" t="0" r="0" b="0"/>
+            <wp:docPr id="446016391" name="Imagen 1" descr="Captura de pantalla de computadora&#10;&#10;El contenido generado por IA puede ser incorrecto."/>
+            <wp:cNvGraphicFramePr>
+              <a:graphicFrameLocks xmlns:a="http://schemas.openxmlformats.org/drawingml/2006/main" noChangeAspect="1"/>
+            </wp:cNvGraphicFramePr>
+            <a:graphic xmlns:a="http://schemas.openxmlformats.org/drawingml/2006/main">
+              <a:graphicData uri="http://schemas.openxmlformats.org/drawingml/2006/picture">
+                <pic:pic xmlns:pic="http://schemas.openxmlformats.org/drawingml/2006/picture">
+                  <pic:nvPicPr>
+                    <pic:cNvPr id="446016391" name="Imagen 1" descr="Captura de pantalla de computadora&#10;&#10;El contenido generado por IA puede ser incorrecto."/>
+                    <pic:cNvPicPr/>
+                  </pic:nvPicPr>
+                  <pic:blipFill>
+                    <a:blip r:embed="rId22"/>
+                    <a:stretch>
+                      <a:fillRect/>
+                    </a:stretch>
+                  </pic:blipFill>
+                  <pic:spPr>
+                    <a:xfrm>
+                      <a:off x="0" y="0"/>
+                      <a:ext cx="5400040" cy="3036570"/>
+                    </a:xfrm>
+                    <a:prstGeom prst="rect">
+                      <a:avLst/>
+                    </a:prstGeom>
+                  </pic:spPr>
+                </pic:pic>
+              </a:graphicData>
+            </a:graphic>
+          </wp:inline>
+        </w:drawing>
+      </w:r>
+    </w:p>
+    <w:p>
+      <w:pPr>
+        <w:rPr>
+          <w:lang w:val="es-ES"/>
+        </w:rPr>
+      </w:pPr>
+      <w:r>
+        <w:rPr>
+          <w:lang w:val="es-ES"/>
+        </w:rPr>
+        <w:t xml:space="preserve">Dar </w:t>
+      </w:r>
+      <w:proofErr w:type="spellStart"/>
+      <w:r>
+        <w:rPr>
+          <w:lang w:val="es-ES"/>
+        </w:rPr>
+        <w:t>click</w:t>
+      </w:r>
+      <w:proofErr w:type="spellEnd"/>
+      <w:r>
+        <w:rPr>
+          <w:lang w:val="es-ES"/>
+        </w:rPr>
+        <w:t xml:space="preserve"> en Administrar paquetes </w:t>
+      </w:r>
+      <w:proofErr w:type="spellStart"/>
+      <w:r>
+        <w:rPr>
+          <w:lang w:val="es-ES"/>
+        </w:rPr>
+        <w:t>NuGet</w:t>
+      </w:r>
+      <w:proofErr w:type="spellEnd"/>
+      <w:r>
+        <w:rPr>
+          <w:lang w:val="es-ES"/>
+        </w:rPr>
+        <w:t>…</w:t>
+      </w:r>
+    </w:p>
+    <w:p>
+      <w:pPr>
+        <w:rPr>
+          <w:lang w:val="es-ES"/>
+        </w:rPr>
+      </w:pPr>
+      <w:r>
+        <w:rPr>
+          <w:noProof/>
+        </w:rPr>
+        <w:drawing>
+          <wp:inline distT="0" distB="0" distL="0" distR="0" wp14:anchorId="1BBAC146" wp14:editId="51E2B401">
+            <wp:extent cx="5400040" cy="3036570"/>
+            <wp:effectExtent l="0" t="0" r="0" b="0"/>
+            <wp:docPr id="822283937" name="Imagen 1"/>
+            <wp:cNvGraphicFramePr>
+              <a:graphicFrameLocks xmlns:a="http://schemas.openxmlformats.org/drawingml/2006/main" noChangeAspect="1"/>
+            </wp:cNvGraphicFramePr>
+            <a:graphic xmlns:a="http://schemas.openxmlformats.org/drawingml/2006/main">
+              <a:graphicData uri="http://schemas.openxmlformats.org/drawingml/2006/picture">
+                <pic:pic xmlns:pic="http://schemas.openxmlformats.org/drawingml/2006/picture">
+                  <pic:nvPicPr>
+                    <pic:cNvPr id="822283937" name=""/>
+                    <pic:cNvPicPr/>
+                  </pic:nvPicPr>
+                  <pic:blipFill>
+                    <a:blip r:embed="rId23"/>
+                    <a:stretch>
+                      <a:fillRect/>
+                    </a:stretch>
+                  </pic:blipFill>
+                  <pic:spPr>
+                    <a:xfrm>
+                      <a:off x="0" y="0"/>
+                      <a:ext cx="5400040" cy="3036570"/>
+                    </a:xfrm>
+                    <a:prstGeom prst="rect">
+                      <a:avLst/>
+                    </a:prstGeom>
+                  </pic:spPr>
+                </pic:pic>
+              </a:graphicData>
+            </a:graphic>
+          </wp:inline>
+        </w:drawing>
+      </w:r>
+    </w:p>
+    <w:p>
+      <w:pPr>
+        <w:rPr>
+          <w:lang w:val="es-ES"/>
+        </w:rPr>
+      </w:pPr>
+      <w:r>
+        <w:rPr>
+          <w:lang w:val="es-ES"/>
+        </w:rPr>
+        <w:t xml:space="preserve">Dar </w:t>
+      </w:r>
+      <w:proofErr w:type="spellStart"/>
+      <w:r>
+        <w:rPr>
+          <w:lang w:val="es-ES"/>
+        </w:rPr>
+        <w:t>click</w:t>
+      </w:r>
+      <w:proofErr w:type="spellEnd"/>
+      <w:r>
+        <w:rPr>
+          <w:lang w:val="es-ES"/>
+        </w:rPr>
+        <w:t xml:space="preserve"> en Examinar y luego seleccionar el primer paquete como muestra la imagen y dar en instalar</w:t>
+      </w:r>
+    </w:p>
+    <w:p>
+      <w:pPr>
+        <w:rPr>
+          <w:lang w:val="es-ES"/>
+        </w:rPr>
+      </w:pPr>
+      <w:r>
+        <w:rPr>
+          <w:lang w:val="es-ES"/>
+        </w:rPr>
+        <w:t>Siguientes pasos:</w:t>
+      </w:r>
+    </w:p>
+    <w:p>
+      <w:pPr>
+        <w:numPr>
+          <w:ilvl w:val="0"/>
+          <w:numId w:val="1"/>
+        </w:numPr>
+      </w:pPr>
+      <w:r>
+        <w:t xml:space="preserve">Cierra la ventana de "Administrar paquetes </w:t>
+      </w:r>
+      <w:proofErr w:type="spellStart"/>
+      <w:r>
+        <w:t>NuGet</w:t>
+      </w:r>
+      <w:proofErr w:type="spellEnd"/>
+      <w:r>
+        <w:t>..." si sigue abierta.</w:t>
+      </w:r>
+    </w:p>
+    <w:p>
+      <w:pPr>
+        <w:numPr>
+          <w:ilvl w:val="0"/>
+          <w:numId w:val="1"/>
+        </w:numPr>
+      </w:pPr>
+      <w:r>
+        <w:t>En el </w:t>
+      </w:r>
+      <w:r>
+        <w:rPr>
+          <w:b/>
+          <w:bCs/>
+        </w:rPr>
+        <w:t>Explorador de soluciones</w:t>
+      </w:r>
+      <w:r>
+        <w:t> (a la derecha), expande la sección </w:t>
+      </w:r>
+      <w:r>
+        <w:rPr>
+          <w:b/>
+          <w:bCs/>
+        </w:rPr>
+        <w:t>"Referencias"</w:t>
+      </w:r>
+      <w:r>
+        <w:t> de tu proyecto "</w:t>
+      </w:r>
+      <w:proofErr w:type="spellStart"/>
+      <w:r>
+        <w:t>SintecromNet</w:t>
+      </w:r>
+      <w:proofErr w:type="spellEnd"/>
+      <w:r>
+        <w:t>".</w:t>
+      </w:r>
+    </w:p>
+    <w:p>
+      <w:pPr>
+        <w:numPr>
+          <w:ilvl w:val="0"/>
+          <w:numId w:val="1"/>
+        </w:numPr>
+      </w:pPr>
+      <w:r>
+        <w:t>Deberías ver referencias como:</w:t>
+      </w:r>
+    </w:p>
+    <w:p>
+      <w:pPr>
+        <w:numPr>
+          <w:ilvl w:val="1"/>
+          <w:numId w:val="1"/>
+        </w:numPr>
+      </w:pPr>
+      <w:proofErr w:type="spellStart"/>
+      <w:r>
+        <w:t>Microsoft.ReportViewer.Common</w:t>
+      </w:r>
+      <w:proofErr w:type="spellEnd"/>
+    </w:p>
+    <w:p>
+      <w:pPr>
+        <w:numPr>
+          <w:ilvl w:val="1"/>
+          <w:numId w:val="1"/>
+        </w:numPr>
+      </w:pPr>
+      <w:proofErr w:type="spellStart"/>
+      <w:r>
+        <w:t>Microsoft.ReportViewer.DataVisualization</w:t>
+      </w:r>
+      <w:proofErr w:type="spellEnd"/>
+    </w:p>
+    <w:p>
+      <w:pPr>
+        <w:numPr>
+          <w:ilvl w:val="1"/>
+          <w:numId w:val="1"/>
+        </w:numPr>
+      </w:pPr>
+      <w:proofErr w:type="spellStart"/>
+      <w:r>
+        <w:lastRenderedPageBreak/>
+        <w:t>Microsoft.ReportViewer.Design</w:t>
+      </w:r>
+      <w:proofErr w:type="spellEnd"/>
+    </w:p>
+    <w:p>
+      <w:pPr>
+        <w:numPr>
+          <w:ilvl w:val="1"/>
+          <w:numId w:val="1"/>
+        </w:numPr>
+      </w:pPr>
+      <w:proofErr w:type="spellStart"/>
+      <w:r>
+        <w:t>Microsoft.ReportViewer.ProcessingObjectModel</w:t>
+      </w:r>
+      <w:proofErr w:type="spellEnd"/>
+    </w:p>
+    <w:p>
+      <w:pPr>
+        <w:numPr>
+          <w:ilvl w:val="1"/>
+          <w:numId w:val="1"/>
+        </w:numPr>
+      </w:pPr>
+      <w:proofErr w:type="spellStart"/>
+      <w:r>
+        <w:t>Microsoft.ReportViewer.WebDesign</w:t>
+      </w:r>
+      <w:proofErr w:type="spellEnd"/>
+    </w:p>
+    <w:p>
+      <w:pPr>
+        <w:numPr>
+          <w:ilvl w:val="1"/>
+          <w:numId w:val="1"/>
+        </w:numPr>
+      </w:pPr>
+      <w:proofErr w:type="spellStart"/>
+      <w:r>
+        <w:t>Microsoft.ReportViewer.WebForms</w:t>
+      </w:r>
+      <w:proofErr w:type="spellEnd"/>
+    </w:p>
+    <w:p>
+      <w:pPr>
+        <w:numPr>
+          <w:ilvl w:val="1"/>
+          <w:numId w:val="1"/>
+        </w:numPr>
+      </w:pPr>
+      <w:proofErr w:type="spellStart"/>
+      <w:r>
+        <w:t>Microsoft.ReportViewer.WinForms</w:t>
+      </w:r>
+      <w:proofErr w:type="spellEnd"/>
+      <w:r>
+        <w:t> (esta podrías quitarla si no haces aplicaciones de escritorio, pero el paquete la incluye).</w:t>
+      </w:r>
+    </w:p>
+    <w:p>
+      <w:pPr>
+        <w:numPr>
+          <w:ilvl w:val="0"/>
+          <w:numId w:val="1"/>
+        </w:numPr>
+      </w:pPr>
+      <w:r>
+        <w:t>Para las más importantes para web (Microsoft.ReportViewer.WebForms y Microsoft.ReportViewer.Common):</w:t>
+      </w:r>
+    </w:p>
+    <w:p>
+      <w:pPr>
+        <w:numPr>
+          <w:ilvl w:val="1"/>
+          <w:numId w:val="1"/>
+        </w:numPr>
+      </w:pPr>
+      <w:r>
+        <w:t>Haz clic derecho sobre </w:t>
+      </w:r>
+      <w:proofErr w:type="spellStart"/>
+      <w:r>
+        <w:t>Microsoft.ReportViewer.WebForms</w:t>
+      </w:r>
+      <w:proofErr w:type="spellEnd"/>
+      <w:r>
+        <w:t> -&gt; </w:t>
+      </w:r>
+      <w:r>
+        <w:rPr>
+          <w:b/>
+          <w:bCs/>
+        </w:rPr>
+        <w:t>Propiedades</w:t>
+      </w:r>
+      <w:r>
+        <w:t>.</w:t>
+      </w:r>
+    </w:p>
+    <w:p>
+      <w:pPr>
+        <w:numPr>
+          <w:ilvl w:val="1"/>
+          <w:numId w:val="1"/>
+        </w:numPr>
+      </w:pPr>
+      <w:r>
+        <w:t>En la ventana de Propiedades, asegúrate de que </w:t>
+      </w:r>
+      <w:r>
+        <w:rPr>
+          <w:b/>
+          <w:bCs/>
+        </w:rPr>
+        <w:t>"Copiar local"</w:t>
+      </w:r>
+      <w:r>
+        <w:t> (o "</w:t>
+      </w:r>
+      <w:proofErr w:type="spellStart"/>
+      <w:r>
+        <w:t>Copy</w:t>
+      </w:r>
+      <w:proofErr w:type="spellEnd"/>
+      <w:r>
+        <w:t xml:space="preserve"> Local") esté establecido en </w:t>
+      </w:r>
+      <w:r>
+        <w:rPr>
+          <w:b/>
+          <w:bCs/>
+        </w:rPr>
+        <w:t>True</w:t>
+      </w:r>
+      <w:r>
+        <w:t>. Si no lo está, cámbialo a True.</w:t>
+      </w:r>
+    </w:p>
+    <w:p>
+      <w:pPr>
+        <w:numPr>
+          <w:ilvl w:val="1"/>
+          <w:numId w:val="1"/>
+        </w:numPr>
+      </w:pPr>
+      <w:r>
+        <w:t>Haz lo mismo para </w:t>
+      </w:r>
+      <w:proofErr w:type="spellStart"/>
+      <w:r>
+        <w:t>Microsoft.ReportViewer.Common</w:t>
+      </w:r>
+      <w:proofErr w:type="spellEnd"/>
+      <w:r>
+        <w:t>: clic derecho -&gt; Propiedades -&gt; "Copiar local" = True.</w:t>
+      </w:r>
+    </w:p>
+    <w:p>
+      <w:pPr>
+        <w:rPr>
+          <w:lang w:val="es-ES"/>
+        </w:rPr>
+      </w:pPr>
+    </w:p>
+    <w:p>
+      <w:pPr>
+        <w:rPr>
+          <w:lang w:val="es-ES"/>
+        </w:rPr>
+      </w:pPr>
+      <w:r>
+        <w:rPr>
+          <w:lang w:val="es-ES"/>
+        </w:rPr>
+        <w:t>Ahora volver a hacer el proceso de limpiar, recompilar y publicar como se hizo en un comienzo y quedaría funcionando.</w:t>
       </w:r>
     </w:p>
     <w:p>
@@ -1266,6 +2594,131 @@
     </w:sectPr>
   </w:body>
 </w:document>
+</file>
+
+<file path=word/numbering.xml><?xml version="1.0" encoding="utf-8"?>
+<w:numbering xmlns:wpc="http://schemas.microsoft.com/office/word/2010/wordprocessingCanvas" xmlns:cx="http://schemas.microsoft.com/office/drawing/2014/chartex" xmlns:cx1="http://schemas.microsoft.com/office/drawing/2015/9/8/chartex" xmlns:cx2="http://schemas.microsoft.com/office/drawing/2015/10/21/chartex" xmlns:cx3="http://schemas.microsoft.com/office/drawing/2016/5/9/chartex" xmlns:cx4="http://schemas.microsoft.com/office/drawing/2016/5/10/chartex" xmlns:cx5="http://schemas.microsoft.com/office/drawing/2016/5/11/chartex" xmlns:cx6="http://schemas.microsoft.com/office/drawing/2016/5/12/chartex" xmlns:cx7="http://schemas.microsoft.com/office/drawing/2016/5/13/chartex" xmlns:cx8="http://schemas.microsoft.com/office/drawing/2016/5/14/chartex" xmlns:mc="http://schemas.openxmlformats.org/markup-compatibility/2006" xmlns:aink="http://schemas.microsoft.com/office/drawing/2016/ink" xmlns:am3d="http://schemas.microsoft.com/office/drawing/2017/model3d" xmlns:o="urn:schemas-microsoft-com:office:office" xmlns:oel="http://schemas.microsoft.com/office/2019/extlst" xmlns:r="http://schemas.openxmlformats.org/officeDocument/2006/relationships" xmlns:m="http://schemas.openxmlformats.org/officeDocument/2006/math" xmlns:v="urn:schemas-microsoft-com:vml" xmlns:wp14="http://schemas.microsoft.com/office/word/2010/wordprocessingDrawing" xmlns:wp="http://schemas.openxmlformats.org/drawingml/2006/wordprocessingDrawing" xmlns:w10="urn:schemas-microsoft-com:office:word" xmlns:w="http://schemas.openxmlformats.org/wordprocessingml/2006/main" xmlns:w14="http://schemas.microsoft.com/office/word/2010/wordml" xmlns:w15="http://schemas.microsoft.com/office/word/2012/wordml" xmlns:w16cex="http://schemas.microsoft.com/office/word/2018/wordml/cex" xmlns:w16cid="http://schemas.microsoft.com/office/word/2016/wordml/cid" xmlns:w16="http://schemas.microsoft.com/office/word/2018/wordml" xmlns:w16du="http://schemas.microsoft.com/office/word/2023/wordml/word16du" xmlns:w16sdtdh="http://schemas.microsoft.com/office/word/2020/wordml/sdtdatahash" xmlns:w16sdtfl="http://schemas.microsoft.com/office/word/2024/wordml/sdtformatlock" xmlns:w16se="http://schemas.microsoft.com/office/word/2015/wordml/symex" xmlns:wpg="http://schemas.microsoft.com/office/word/2010/wordprocessingGroup" xmlns:wpi="http://schemas.microsoft.com/office/word/2010/wordprocessingInk" xmlns:wne="http://schemas.microsoft.com/office/word/2006/wordml" xmlns:wps="http://schemas.microsoft.com/office/word/2010/wordprocessingShape" mc:Ignorable="w14 w15 w16se w16cid w16 w16cex w16sdtdh w16sdtfl w16du wp14">
+  <w:abstractNum w:abstractNumId="0" w15:restartNumberingAfterBreak="0">
+    <w:nsid w:val="09077937"/>
+    <w:multiLevelType w:val="multilevel"/>
+    <w:tmpl w:val="0DCEDD84"/>
+    <w:lvl w:ilvl="0">
+      <w:start w:val="1"/>
+      <w:numFmt w:val="decimal"/>
+      <w:lvlText w:val="%1."/>
+      <w:lvlJc w:val="left"/>
+      <w:pPr>
+        <w:tabs>
+          <w:tab w:val="num" w:pos="720"/>
+        </w:tabs>
+        <w:ind w:left="720" w:hanging="360"/>
+      </w:pPr>
+    </w:lvl>
+    <w:lvl w:ilvl="1">
+      <w:start w:val="1"/>
+      <w:numFmt w:val="bullet"/>
+      <w:lvlText w:val="o"/>
+      <w:lvlJc w:val="left"/>
+      <w:pPr>
+        <w:tabs>
+          <w:tab w:val="num" w:pos="1440"/>
+        </w:tabs>
+        <w:ind w:left="1440" w:hanging="360"/>
+      </w:pPr>
+      <w:rPr>
+        <w:rFonts w:ascii="Courier New" w:hAnsi="Courier New" w:hint="default"/>
+        <w:sz w:val="20"/>
+      </w:rPr>
+    </w:lvl>
+    <w:lvl w:ilvl="2" w:tentative="1">
+      <w:start w:val="1"/>
+      <w:numFmt w:val="decimal"/>
+      <w:lvlText w:val="%3."/>
+      <w:lvlJc w:val="left"/>
+      <w:pPr>
+        <w:tabs>
+          <w:tab w:val="num" w:pos="2160"/>
+        </w:tabs>
+        <w:ind w:left="2160" w:hanging="360"/>
+      </w:pPr>
+    </w:lvl>
+    <w:lvl w:ilvl="3" w:tentative="1">
+      <w:start w:val="1"/>
+      <w:numFmt w:val="decimal"/>
+      <w:lvlText w:val="%4."/>
+      <w:lvlJc w:val="left"/>
+      <w:pPr>
+        <w:tabs>
+          <w:tab w:val="num" w:pos="2880"/>
+        </w:tabs>
+        <w:ind w:left="2880" w:hanging="360"/>
+      </w:pPr>
+    </w:lvl>
+    <w:lvl w:ilvl="4" w:tentative="1">
+      <w:start w:val="1"/>
+      <w:numFmt w:val="decimal"/>
+      <w:lvlText w:val="%5."/>
+      <w:lvlJc w:val="left"/>
+      <w:pPr>
+        <w:tabs>
+          <w:tab w:val="num" w:pos="3600"/>
+        </w:tabs>
+        <w:ind w:left="3600" w:hanging="360"/>
+      </w:pPr>
+    </w:lvl>
+    <w:lvl w:ilvl="5" w:tentative="1">
+      <w:start w:val="1"/>
+      <w:numFmt w:val="decimal"/>
+      <w:lvlText w:val="%6."/>
+      <w:lvlJc w:val="left"/>
+      <w:pPr>
+        <w:tabs>
+          <w:tab w:val="num" w:pos="4320"/>
+        </w:tabs>
+        <w:ind w:left="4320" w:hanging="360"/>
+      </w:pPr>
+    </w:lvl>
+    <w:lvl w:ilvl="6" w:tentative="1">
+      <w:start w:val="1"/>
+      <w:numFmt w:val="decimal"/>
+      <w:lvlText w:val="%7."/>
+      <w:lvlJc w:val="left"/>
+      <w:pPr>
+        <w:tabs>
+          <w:tab w:val="num" w:pos="5040"/>
+        </w:tabs>
+        <w:ind w:left="5040" w:hanging="360"/>
+      </w:pPr>
+    </w:lvl>
+    <w:lvl w:ilvl="7" w:tentative="1">
+      <w:start w:val="1"/>
+      <w:numFmt w:val="decimal"/>
+      <w:lvlText w:val="%8."/>
+      <w:lvlJc w:val="left"/>
+      <w:pPr>
+        <w:tabs>
+          <w:tab w:val="num" w:pos="5760"/>
+        </w:tabs>
+        <w:ind w:left="5760" w:hanging="360"/>
+      </w:pPr>
+    </w:lvl>
+    <w:lvl w:ilvl="8" w:tentative="1">
+      <w:start w:val="1"/>
+      <w:numFmt w:val="decimal"/>
+      <w:lvlText w:val="%9."/>
+      <w:lvlJc w:val="left"/>
+      <w:pPr>
+        <w:tabs>
+          <w:tab w:val="num" w:pos="6480"/>
+        </w:tabs>
+        <w:ind w:left="6480" w:hanging="360"/>
+      </w:pPr>
+    </w:lvl>
+  </w:abstractNum>
+  <w:num w:numId="1" w16cid:durableId="1327975722">
+    <w:abstractNumId w:val="0"/>
+  </w:num>
+</w:numbering>
 </file>
 
 <file path=word/styles.xml><?xml version="1.0" encoding="utf-8"?>

</xml_diff>